<commit_message>
implement new print logic with multiple options and change layout
</commit_message>
<xml_diff>
--- a/vorlagen/سجل_واقعات_الولادة.docx
+++ b/vorlagen/سجل_واقعات_الولادة.docx
@@ -77,8 +77,6 @@
               </w:rPr>
               <w:t>1</w:t>
             </w:r>
-            <w:bookmarkStart w:id="0" w:name="_GoBack"/>
-            <w:bookmarkEnd w:id="0"/>
             <w:r>
               <w:rPr>
                 <w:rFonts w:asciiTheme="minorBidi" w:hAnsiTheme="minorBidi"/>
@@ -744,7 +742,7 @@
               </w:rPr>
               <w:t xml:space="preserve"> </w:t>
             </w:r>
-            <w:bookmarkStart w:id="1" w:name="_Hlk193553240"/>
+            <w:bookmarkStart w:id="0" w:name="_Hlk193553240"/>
             <w:r>
               <w:rPr>
                 <w:rFonts w:asciiTheme="minorBidi" w:hAnsiTheme="minorBidi"/>
@@ -797,7 +795,7 @@
               </w:rPr>
               <w:t xml:space="preserve"> </w:t>
             </w:r>
-            <w:bookmarkEnd w:id="1"/>
+            <w:bookmarkEnd w:id="0"/>
           </w:p>
           <w:p>
             <w:pPr>
@@ -1339,16 +1337,7 @@
           <w:szCs w:val="24"/>
           <w:rtl/>
         </w:rPr>
-        <w:t xml:space="preserve">تاريخ </w:t>
-      </w:r>
-      <w:r>
-        <w:rPr>
-          <w:rFonts w:asciiTheme="minorBidi" w:hAnsiTheme="minorBidi" w:cs="Arial"/>
-          <w:sz w:val="24"/>
-          <w:szCs w:val="24"/>
-          <w:rtl/>
-        </w:rPr>
-        <w:t>ومكان</w:t>
+        <w:t>تاريخ</w:t>
       </w:r>
       <w:r>
         <w:rPr>
@@ -1366,16 +1355,25 @@
           <w:szCs w:val="24"/>
           <w:rtl/>
         </w:rPr>
-        <w:t>الميلاد</w:t>
-      </w:r>
-      <w:r>
-        <w:rPr>
-          <w:rFonts w:asciiTheme="minorBidi" w:hAnsiTheme="minorBidi" w:hint="cs"/>
-          <w:sz w:val="24"/>
-          <w:szCs w:val="24"/>
-          <w:rtl/>
-        </w:rPr>
-        <w:t xml:space="preserve">: </w:t>
+        <w:t>ال</w:t>
+      </w:r>
+      <w:r>
+        <w:rPr>
+          <w:rFonts w:asciiTheme="minorBidi" w:hAnsiTheme="minorBidi" w:hint="cs"/>
+          <w:sz w:val="24"/>
+          <w:szCs w:val="24"/>
+          <w:rtl/>
+        </w:rPr>
+        <w:t>ولادة</w:t>
+      </w:r>
+      <w:r>
+        <w:rPr>
+          <w:rFonts w:asciiTheme="minorBidi" w:hAnsiTheme="minorBidi" w:hint="cs"/>
+          <w:sz w:val="24"/>
+          <w:szCs w:val="24"/>
+          <w:rtl/>
+        </w:rPr>
+        <w:t xml:space="preserve"> </w:t>
       </w:r>
       <w:r>
         <w:rPr>
@@ -1410,7 +1408,15 @@
           <w:sz w:val="24"/>
           <w:szCs w:val="24"/>
         </w:rPr>
-        <w:t>stag</w:t>
+        <w:t>g</w:t>
+      </w:r>
+      <w:r>
+        <w:rPr>
+          <w:rFonts w:asciiTheme="minorBidi" w:hAnsiTheme="minorBidi"/>
+          <w:sz w:val="24"/>
+          <w:szCs w:val="24"/>
+        </w:rPr>
+        <w:t>tag</w:t>
       </w:r>
       <w:proofErr w:type="spellEnd"/>
       <w:r>
@@ -1479,7 +1485,15 @@
           <w:sz w:val="24"/>
           <w:szCs w:val="24"/>
         </w:rPr>
-        <w:t>smonat</w:t>
+        <w:t>g</w:t>
+      </w:r>
+      <w:r>
+        <w:rPr>
+          <w:rFonts w:asciiTheme="minorBidi" w:hAnsiTheme="minorBidi"/>
+          <w:sz w:val="24"/>
+          <w:szCs w:val="24"/>
+        </w:rPr>
+        <w:t>monat</w:t>
       </w:r>
       <w:proofErr w:type="spellEnd"/>
       <w:r>
@@ -1557,7 +1571,15 @@
           <w:sz w:val="24"/>
           <w:szCs w:val="24"/>
         </w:rPr>
-        <w:t>sjahr</w:t>
+        <w:t>g</w:t>
+      </w:r>
+      <w:r>
+        <w:rPr>
+          <w:rFonts w:asciiTheme="minorBidi" w:hAnsiTheme="minorBidi"/>
+          <w:sz w:val="24"/>
+          <w:szCs w:val="24"/>
+        </w:rPr>
+        <w:t>jahr</w:t>
       </w:r>
       <w:proofErr w:type="spellEnd"/>
       <w:r>
@@ -1637,6 +1659,14 @@
           <w:sz w:val="24"/>
           <w:szCs w:val="24"/>
         </w:rPr>
+        <w:t>g</w:t>
+      </w:r>
+      <w:r>
+        <w:rPr>
+          <w:rFonts w:asciiTheme="minorBidi" w:hAnsiTheme="minorBidi"/>
+          <w:sz w:val="24"/>
+          <w:szCs w:val="24"/>
+        </w:rPr>
         <w:t>datum</w:t>
       </w:r>
       <w:proofErr w:type="spellEnd"/>
@@ -1718,15 +1748,7 @@
           <w:sz w:val="24"/>
           <w:szCs w:val="24"/>
         </w:rPr>
-        <w:t>gO</w:t>
-      </w:r>
-      <w:r>
-        <w:rPr>
-          <w:rFonts w:asciiTheme="minorBidi" w:hAnsiTheme="minorBidi"/>
-          <w:sz w:val="24"/>
-          <w:szCs w:val="24"/>
-        </w:rPr>
-        <w:t>rt</w:t>
+        <w:t>gOrt</w:t>
       </w:r>
       <w:proofErr w:type="spellEnd"/>
       <w:r>
@@ -1955,7 +1977,25 @@
           <w:sz w:val="24"/>
           <w:szCs w:val="24"/>
         </w:rPr>
-        <w:t>{{Staat}}</w:t>
+        <w:t>{{</w:t>
+      </w:r>
+      <w:proofErr w:type="spellStart"/>
+      <w:r>
+        <w:rPr>
+          <w:rFonts w:asciiTheme="minorBidi" w:hAnsiTheme="minorBidi"/>
+          <w:sz w:val="24"/>
+          <w:szCs w:val="24"/>
+        </w:rPr>
+        <w:t>gArt</w:t>
+      </w:r>
+      <w:proofErr w:type="spellEnd"/>
+      <w:r>
+        <w:rPr>
+          <w:rFonts w:asciiTheme="minorBidi" w:hAnsiTheme="minorBidi"/>
+          <w:sz w:val="24"/>
+          <w:szCs w:val="24"/>
+        </w:rPr>
+        <w:t>}}</w:t>
       </w:r>
       <w:r>
         <w:rPr>
@@ -1992,7 +2032,93 @@
           <w:szCs w:val="24"/>
           <w:rtl/>
         </w:rPr>
-        <w:t xml:space="preserve"> الأب</w:t>
+        <w:t xml:space="preserve"> الأب:</w:t>
+      </w:r>
+      <w:r>
+        <w:rPr>
+          <w:rFonts w:asciiTheme="minorBidi" w:hAnsiTheme="minorBidi"/>
+          <w:sz w:val="24"/>
+          <w:szCs w:val="24"/>
+        </w:rPr>
+        <w:t>{{</w:t>
+      </w:r>
+      <w:proofErr w:type="spellStart"/>
+      <w:r>
+        <w:rPr>
+          <w:rFonts w:asciiTheme="minorBidi" w:hAnsiTheme="minorBidi"/>
+          <w:sz w:val="24"/>
+          <w:szCs w:val="24"/>
+        </w:rPr>
+        <w:t>V</w:t>
+      </w:r>
+      <w:r>
+        <w:rPr>
+          <w:rFonts w:asciiTheme="minorBidi" w:hAnsiTheme="minorBidi"/>
+          <w:sz w:val="24"/>
+          <w:szCs w:val="24"/>
+        </w:rPr>
+        <w:t>vor</w:t>
+      </w:r>
+      <w:proofErr w:type="spellEnd"/>
+      <w:r>
+        <w:rPr>
+          <w:rFonts w:asciiTheme="minorBidi" w:hAnsiTheme="minorBidi"/>
+          <w:sz w:val="24"/>
+          <w:szCs w:val="24"/>
+        </w:rPr>
+        <w:t>}}</w:t>
+      </w:r>
+      <w:r>
+        <w:rPr>
+          <w:rFonts w:asciiTheme="minorBidi" w:hAnsiTheme="minorBidi" w:hint="cs"/>
+          <w:sz w:val="24"/>
+          <w:szCs w:val="24"/>
+          <w:rtl/>
+        </w:rPr>
+        <w:t xml:space="preserve">     </w:t>
+      </w:r>
+      <w:r>
+        <w:rPr>
+          <w:rFonts w:asciiTheme="minorBidi" w:hAnsiTheme="minorBidi"/>
+          <w:sz w:val="24"/>
+          <w:szCs w:val="24"/>
+        </w:rPr>
+        <w:t xml:space="preserve">   </w:t>
+      </w:r>
+      <w:r>
+        <w:rPr>
+          <w:rFonts w:asciiTheme="minorBidi" w:hAnsiTheme="minorBidi" w:hint="cs"/>
+          <w:sz w:val="24"/>
+          <w:szCs w:val="24"/>
+          <w:rtl/>
+        </w:rPr>
+        <w:t xml:space="preserve">       </w:t>
+      </w:r>
+      <w:r>
+        <w:rPr>
+          <w:rFonts w:asciiTheme="minorBidi" w:hAnsiTheme="minorBidi"/>
+          <w:sz w:val="24"/>
+          <w:szCs w:val="24"/>
+        </w:rPr>
+        <w:t xml:space="preserve">    </w:t>
+      </w:r>
+      <w:r>
+        <w:rPr>
+          <w:rFonts w:asciiTheme="minorBidi" w:hAnsiTheme="minorBidi" w:cs="Arial"/>
+          <w:sz w:val="24"/>
+          <w:szCs w:val="24"/>
+          <w:rtl/>
+        </w:rPr>
+        <w:t>لقب</w:t>
+      </w:r>
+      <w:r>
+        <w:rPr>
+          <w:rFonts w:asciiTheme="minorBidi" w:hAnsiTheme="minorBidi" w:cs="Arial"/>
+          <w:sz w:val="24"/>
+          <w:szCs w:val="24"/>
+          <w:rtl/>
+        </w:rPr>
+        <w:t>ه</w:t>
       </w:r>
       <w:r>
         <w:rPr>
@@ -2005,6 +2131,15 @@
       </w:r>
       <w:r>
         <w:rPr>
+          <w:rFonts w:asciiTheme="minorBidi" w:hAnsiTheme="minorBidi" w:hint="cs"/>
+          <w:sz w:val="24"/>
+          <w:szCs w:val="24"/>
+          <w:rtl/>
+        </w:rPr>
+        <w:t xml:space="preserve"> </w:t>
+      </w:r>
+      <w:r>
+        <w:rPr>
           <w:rFonts w:asciiTheme="minorBidi" w:hAnsiTheme="minorBidi"/>
           <w:sz w:val="24"/>
           <w:szCs w:val="24"/>
@@ -2026,7 +2161,7 @@
           <w:sz w:val="24"/>
           <w:szCs w:val="24"/>
         </w:rPr>
-        <w:t>vor</w:t>
+        <w:t>nach</w:t>
       </w:r>
       <w:proofErr w:type="spellEnd"/>
       <w:r>
@@ -2044,24 +2179,129 @@
           <w:szCs w:val="24"/>
           <w:rtl/>
         </w:rPr>
-        <w:t xml:space="preserve">     </w:t>
-      </w:r>
-      <w:r>
-        <w:rPr>
-          <w:rFonts w:asciiTheme="minorBidi" w:hAnsiTheme="minorBidi"/>
-          <w:sz w:val="24"/>
-          <w:szCs w:val="24"/>
+        <w:t xml:space="preserve"> </w:t>
+      </w:r>
+      <w:r>
+        <w:rPr>
+          <w:rFonts w:asciiTheme="minorBidi" w:hAnsiTheme="minorBidi"/>
+          <w:sz w:val="24"/>
+          <w:szCs w:val="24"/>
+        </w:rPr>
+        <w:t xml:space="preserve">                    </w:t>
+      </w:r>
+      <w:r>
+        <w:rPr>
+          <w:rFonts w:asciiTheme="minorBidi" w:hAnsiTheme="minorBidi" w:hint="cs"/>
+          <w:sz w:val="24"/>
+          <w:szCs w:val="24"/>
+          <w:rtl/>
         </w:rPr>
         <w:t xml:space="preserve">   </w:t>
       </w:r>
       <w:r>
         <w:rPr>
-          <w:rFonts w:asciiTheme="minorBidi" w:hAnsiTheme="minorBidi" w:hint="cs"/>
-          <w:sz w:val="24"/>
-          <w:szCs w:val="24"/>
-          <w:rtl/>
-        </w:rPr>
-        <w:t xml:space="preserve">       </w:t>
+          <w:rFonts w:asciiTheme="minorBidi" w:hAnsiTheme="minorBidi"/>
+          <w:sz w:val="24"/>
+          <w:szCs w:val="24"/>
+          <w:rtl/>
+        </w:rPr>
+        <w:t>مهنته</w:t>
+      </w:r>
+      <w:r>
+        <w:rPr>
+          <w:rFonts w:asciiTheme="minorBidi" w:hAnsiTheme="minorBidi" w:hint="cs"/>
+          <w:sz w:val="24"/>
+          <w:szCs w:val="24"/>
+          <w:rtl/>
+        </w:rPr>
+        <w:t xml:space="preserve">: </w:t>
+      </w:r>
+      <w:r>
+        <w:rPr>
+          <w:rFonts w:asciiTheme="minorBidi" w:hAnsiTheme="minorBidi"/>
+          <w:sz w:val="24"/>
+          <w:szCs w:val="24"/>
+        </w:rPr>
+        <w:t>{{beruf}}</w:t>
+      </w:r>
+      <w:r>
+        <w:rPr>
+          <w:rFonts w:asciiTheme="minorBidi" w:hAnsiTheme="minorBidi"/>
+          <w:sz w:val="24"/>
+          <w:szCs w:val="24"/>
+          <w:rtl/>
+        </w:rPr>
+        <w:t xml:space="preserve"> </w:t>
+      </w:r>
+      <w:r>
+        <w:rPr>
+          <w:rFonts w:asciiTheme="minorBidi" w:hAnsiTheme="minorBidi"/>
+          <w:sz w:val="24"/>
+          <w:szCs w:val="24"/>
+        </w:rPr>
+        <w:br/>
+      </w:r>
+      <w:r>
+        <w:rPr>
+          <w:rFonts w:asciiTheme="minorBidi" w:hAnsiTheme="minorBidi" w:cs="Arial"/>
+          <w:sz w:val="24"/>
+          <w:szCs w:val="24"/>
+          <w:rtl/>
+        </w:rPr>
+        <w:t>دينه</w:t>
+      </w:r>
+      <w:r>
+        <w:rPr>
+          <w:rFonts w:asciiTheme="minorBidi" w:hAnsiTheme="minorBidi"/>
+          <w:sz w:val="24"/>
+          <w:szCs w:val="24"/>
+          <w:rtl/>
+        </w:rPr>
+        <w:t>:</w:t>
+      </w:r>
+      <w:r>
+        <w:rPr>
+          <w:rFonts w:asciiTheme="minorBidi" w:hAnsiTheme="minorBidi" w:hint="cs"/>
+          <w:sz w:val="24"/>
+          <w:szCs w:val="24"/>
+          <w:rtl/>
+        </w:rPr>
+        <w:t xml:space="preserve"> </w:t>
+      </w:r>
+      <w:r>
+        <w:rPr>
+          <w:rFonts w:asciiTheme="minorBidi" w:hAnsiTheme="minorBidi"/>
+          <w:sz w:val="24"/>
+          <w:szCs w:val="24"/>
+        </w:rPr>
+        <w:t>{{</w:t>
+      </w:r>
+      <w:proofErr w:type="spellStart"/>
+      <w:r>
+        <w:rPr>
+          <w:rFonts w:asciiTheme="minorBidi" w:hAnsiTheme="minorBidi"/>
+          <w:sz w:val="24"/>
+          <w:szCs w:val="24"/>
+        </w:rPr>
+        <w:t>relegion</w:t>
+      </w:r>
+      <w:proofErr w:type="spellEnd"/>
+      <w:r>
+        <w:rPr>
+          <w:rFonts w:asciiTheme="minorBidi" w:hAnsiTheme="minorBidi"/>
+          <w:sz w:val="24"/>
+          <w:szCs w:val="24"/>
+        </w:rPr>
+        <w:t>}}</w:t>
+      </w:r>
+      <w:r>
+        <w:rPr>
+          <w:rFonts w:asciiTheme="minorBidi" w:hAnsiTheme="minorBidi" w:hint="cs"/>
+          <w:sz w:val="24"/>
+          <w:szCs w:val="24"/>
+          <w:rtl/>
+        </w:rPr>
+        <w:t xml:space="preserve">        </w:t>
       </w:r>
       <w:r>
         <w:rPr>
@@ -2078,20 +2318,11 @@
           <w:szCs w:val="24"/>
           <w:rtl/>
         </w:rPr>
-        <w:t>لقب</w:t>
-      </w:r>
-      <w:r>
-        <w:rPr>
-          <w:rFonts w:asciiTheme="minorBidi" w:hAnsiTheme="minorBidi" w:cs="Arial"/>
-          <w:sz w:val="24"/>
-          <w:szCs w:val="24"/>
-          <w:rtl/>
-        </w:rPr>
-        <w:t>ه</w:t>
-      </w:r>
-      <w:r>
-        <w:rPr>
-          <w:rFonts w:asciiTheme="minorBidi" w:hAnsiTheme="minorBidi" w:cs="Arial"/>
+        <w:t>تاريخ الزواج</w:t>
+      </w:r>
+      <w:r>
+        <w:rPr>
+          <w:rFonts w:asciiTheme="minorBidi" w:hAnsiTheme="minorBidi"/>
           <w:sz w:val="24"/>
           <w:szCs w:val="24"/>
           <w:rtl/>
@@ -2100,10 +2331,9 @@
       </w:r>
       <w:r>
         <w:rPr>
-          <w:rFonts w:asciiTheme="minorBidi" w:hAnsiTheme="minorBidi" w:hint="cs"/>
-          <w:sz w:val="24"/>
-          <w:szCs w:val="24"/>
-          <w:rtl/>
+          <w:rFonts w:asciiTheme="minorBidi" w:hAnsiTheme="minorBidi"/>
+          <w:sz w:val="24"/>
+          <w:szCs w:val="24"/>
         </w:rPr>
         <w:t xml:space="preserve"> </w:t>
       </w:r>
@@ -2122,206 +2352,7 @@
           <w:sz w:val="24"/>
           <w:szCs w:val="24"/>
         </w:rPr>
-        <w:t>V</w:t>
-      </w:r>
-      <w:r>
-        <w:rPr>
-          <w:rFonts w:asciiTheme="minorBidi" w:hAnsiTheme="minorBidi"/>
-          <w:sz w:val="24"/>
-          <w:szCs w:val="24"/>
-        </w:rPr>
-        <w:t>nach</w:t>
-      </w:r>
-      <w:proofErr w:type="spellEnd"/>
-      <w:r>
-        <w:rPr>
-          <w:rFonts w:asciiTheme="minorBidi" w:hAnsiTheme="minorBidi"/>
-          <w:sz w:val="24"/>
-          <w:szCs w:val="24"/>
-        </w:rPr>
-        <w:t>}}</w:t>
-      </w:r>
-      <w:r>
-        <w:rPr>
-          <w:rFonts w:asciiTheme="minorBidi" w:hAnsiTheme="minorBidi" w:hint="cs"/>
-          <w:sz w:val="24"/>
-          <w:szCs w:val="24"/>
-          <w:rtl/>
-        </w:rPr>
-        <w:t xml:space="preserve"> </w:t>
-      </w:r>
-      <w:r>
-        <w:rPr>
-          <w:rFonts w:asciiTheme="minorBidi" w:hAnsiTheme="minorBidi"/>
-          <w:sz w:val="24"/>
-          <w:szCs w:val="24"/>
-        </w:rPr>
-        <w:t xml:space="preserve">                    </w:t>
-      </w:r>
-      <w:r>
-        <w:rPr>
-          <w:rFonts w:asciiTheme="minorBidi" w:hAnsiTheme="minorBidi" w:hint="cs"/>
-          <w:sz w:val="24"/>
-          <w:szCs w:val="24"/>
-          <w:rtl/>
-        </w:rPr>
-        <w:t xml:space="preserve">   </w:t>
-      </w:r>
-      <w:r>
-        <w:rPr>
-          <w:rFonts w:asciiTheme="minorBidi" w:hAnsiTheme="minorBidi"/>
-          <w:sz w:val="24"/>
-          <w:szCs w:val="24"/>
-          <w:rtl/>
-        </w:rPr>
-        <w:t>مهنته</w:t>
-      </w:r>
-      <w:r>
-        <w:rPr>
-          <w:rFonts w:asciiTheme="minorBidi" w:hAnsiTheme="minorBidi" w:hint="cs"/>
-          <w:sz w:val="24"/>
-          <w:szCs w:val="24"/>
-          <w:rtl/>
-        </w:rPr>
-        <w:t xml:space="preserve">: </w:t>
-      </w:r>
-      <w:r>
-        <w:rPr>
-          <w:rFonts w:asciiTheme="minorBidi" w:hAnsiTheme="minorBidi"/>
-          <w:sz w:val="24"/>
-          <w:szCs w:val="24"/>
-        </w:rPr>
-        <w:t>{{beruf}}</w:t>
-      </w:r>
-      <w:r>
-        <w:rPr>
-          <w:rFonts w:asciiTheme="minorBidi" w:hAnsiTheme="minorBidi"/>
-          <w:sz w:val="24"/>
-          <w:szCs w:val="24"/>
-          <w:rtl/>
-        </w:rPr>
-        <w:t xml:space="preserve"> </w:t>
-      </w:r>
-      <w:r>
-        <w:rPr>
-          <w:rFonts w:asciiTheme="minorBidi" w:hAnsiTheme="minorBidi"/>
-          <w:sz w:val="24"/>
-          <w:szCs w:val="24"/>
-        </w:rPr>
-        <w:br/>
-      </w:r>
-      <w:r>
-        <w:rPr>
-          <w:rFonts w:asciiTheme="minorBidi" w:hAnsiTheme="minorBidi" w:cs="Arial"/>
-          <w:sz w:val="24"/>
-          <w:szCs w:val="24"/>
-          <w:rtl/>
-        </w:rPr>
-        <w:t>دينه</w:t>
-      </w:r>
-      <w:r>
-        <w:rPr>
-          <w:rFonts w:asciiTheme="minorBidi" w:hAnsiTheme="minorBidi"/>
-          <w:sz w:val="24"/>
-          <w:szCs w:val="24"/>
-          <w:rtl/>
-        </w:rPr>
-        <w:t>:</w:t>
-      </w:r>
-      <w:r>
-        <w:rPr>
-          <w:rFonts w:asciiTheme="minorBidi" w:hAnsiTheme="minorBidi" w:hint="cs"/>
-          <w:sz w:val="24"/>
-          <w:szCs w:val="24"/>
-          <w:rtl/>
-        </w:rPr>
-        <w:t xml:space="preserve"> </w:t>
-      </w:r>
-      <w:r>
-        <w:rPr>
-          <w:rFonts w:asciiTheme="minorBidi" w:hAnsiTheme="minorBidi"/>
-          <w:sz w:val="24"/>
-          <w:szCs w:val="24"/>
-        </w:rPr>
-        <w:t>{{</w:t>
-      </w:r>
-      <w:proofErr w:type="spellStart"/>
-      <w:r>
-        <w:rPr>
-          <w:rFonts w:asciiTheme="minorBidi" w:hAnsiTheme="minorBidi"/>
-          <w:sz w:val="24"/>
-          <w:szCs w:val="24"/>
-        </w:rPr>
-        <w:t>relegion</w:t>
-      </w:r>
-      <w:proofErr w:type="spellEnd"/>
-      <w:r>
-        <w:rPr>
-          <w:rFonts w:asciiTheme="minorBidi" w:hAnsiTheme="minorBidi"/>
-          <w:sz w:val="24"/>
-          <w:szCs w:val="24"/>
-        </w:rPr>
-        <w:t>}}</w:t>
-      </w:r>
-      <w:r>
-        <w:rPr>
-          <w:rFonts w:asciiTheme="minorBidi" w:hAnsiTheme="minorBidi" w:hint="cs"/>
-          <w:sz w:val="24"/>
-          <w:szCs w:val="24"/>
-          <w:rtl/>
-        </w:rPr>
-        <w:t xml:space="preserve">        </w:t>
-      </w:r>
-      <w:r>
-        <w:rPr>
-          <w:rFonts w:asciiTheme="minorBidi" w:hAnsiTheme="minorBidi"/>
-          <w:sz w:val="24"/>
-          <w:szCs w:val="24"/>
-        </w:rPr>
-        <w:t xml:space="preserve">    </w:t>
-      </w:r>
-      <w:r>
-        <w:rPr>
-          <w:rFonts w:asciiTheme="minorBidi" w:hAnsiTheme="minorBidi" w:cs="Arial"/>
-          <w:sz w:val="24"/>
-          <w:szCs w:val="24"/>
-          <w:rtl/>
-        </w:rPr>
-        <w:t>تاريخ الزواج</w:t>
-      </w:r>
-      <w:r>
-        <w:rPr>
-          <w:rFonts w:asciiTheme="minorBidi" w:hAnsiTheme="minorBidi"/>
-          <w:sz w:val="24"/>
-          <w:szCs w:val="24"/>
-          <w:rtl/>
-        </w:rPr>
-        <w:t>:</w:t>
-      </w:r>
-      <w:r>
-        <w:rPr>
-          <w:rFonts w:asciiTheme="minorBidi" w:hAnsiTheme="minorBidi"/>
-          <w:sz w:val="24"/>
-          <w:szCs w:val="24"/>
-        </w:rPr>
-        <w:t xml:space="preserve"> </w:t>
-      </w:r>
-      <w:r>
-        <w:rPr>
-          <w:rFonts w:asciiTheme="minorBidi" w:hAnsiTheme="minorBidi"/>
-          <w:sz w:val="24"/>
-          <w:szCs w:val="24"/>
-        </w:rPr>
-        <w:t>{{</w:t>
-      </w:r>
-      <w:proofErr w:type="spellStart"/>
-      <w:r>
-        <w:rPr>
-          <w:rFonts w:asciiTheme="minorBidi" w:hAnsiTheme="minorBidi"/>
-          <w:sz w:val="24"/>
-          <w:szCs w:val="24"/>
-        </w:rPr>
-        <w:t>daHeirate</w:t>
+        <w:t>dHeirate</w:t>
       </w:r>
       <w:proofErr w:type="spellEnd"/>
       <w:r>
@@ -2367,28 +2398,106 @@
           <w:szCs w:val="24"/>
           <w:rtl/>
         </w:rPr>
+        <w:t xml:space="preserve"> الأم:</w:t>
+      </w:r>
+      <w:r>
+        <w:rPr>
+          <w:rFonts w:asciiTheme="minorBidi" w:hAnsiTheme="minorBidi"/>
+          <w:sz w:val="24"/>
+          <w:szCs w:val="24"/>
+        </w:rPr>
+        <w:t>{{</w:t>
+      </w:r>
+      <w:proofErr w:type="spellStart"/>
+      <w:r>
+        <w:rPr>
+          <w:rFonts w:asciiTheme="minorBidi" w:hAnsiTheme="minorBidi"/>
+          <w:sz w:val="24"/>
+          <w:szCs w:val="24"/>
+        </w:rPr>
+        <w:t>M</w:t>
+      </w:r>
+      <w:r>
+        <w:rPr>
+          <w:rFonts w:asciiTheme="minorBidi" w:hAnsiTheme="minorBidi"/>
+          <w:sz w:val="24"/>
+          <w:szCs w:val="24"/>
+        </w:rPr>
+        <w:t>vor</w:t>
+      </w:r>
+      <w:proofErr w:type="spellEnd"/>
+      <w:r>
+        <w:rPr>
+          <w:rFonts w:asciiTheme="minorBidi" w:hAnsiTheme="minorBidi"/>
+          <w:sz w:val="24"/>
+          <w:szCs w:val="24"/>
+        </w:rPr>
+        <w:t>}}</w:t>
+      </w:r>
+      <w:r>
+        <w:rPr>
+          <w:rFonts w:asciiTheme="minorBidi" w:hAnsiTheme="minorBidi" w:hint="cs"/>
+          <w:sz w:val="24"/>
+          <w:szCs w:val="24"/>
+          <w:rtl/>
+        </w:rPr>
+        <w:t xml:space="preserve">  </w:t>
+      </w:r>
+      <w:r>
+        <w:rPr>
+          <w:rFonts w:asciiTheme="minorBidi" w:hAnsiTheme="minorBidi"/>
+          <w:sz w:val="24"/>
+          <w:szCs w:val="24"/>
+        </w:rPr>
+        <w:t xml:space="preserve">   </w:t>
+      </w:r>
+      <w:r>
+        <w:rPr>
+          <w:rFonts w:asciiTheme="minorBidi" w:hAnsiTheme="minorBidi" w:hint="cs"/>
+          <w:sz w:val="24"/>
+          <w:szCs w:val="24"/>
+          <w:rtl/>
+        </w:rPr>
+        <w:t xml:space="preserve">   </w:t>
+      </w:r>
+      <w:r>
+        <w:rPr>
+          <w:rFonts w:asciiTheme="minorBidi" w:hAnsiTheme="minorBidi" w:cs="Arial"/>
+          <w:sz w:val="24"/>
+          <w:szCs w:val="24"/>
+          <w:rtl/>
+        </w:rPr>
+        <w:t>لقب</w:t>
+      </w:r>
+      <w:r>
+        <w:rPr>
+          <w:rFonts w:asciiTheme="minorBidi" w:hAnsiTheme="minorBidi" w:cs="Arial"/>
+          <w:sz w:val="24"/>
+          <w:szCs w:val="24"/>
+          <w:rtl/>
+        </w:rPr>
+        <w:t>ها</w:t>
+      </w:r>
+      <w:r>
+        <w:rPr>
+          <w:rFonts w:asciiTheme="minorBidi" w:hAnsiTheme="minorBidi" w:cs="Arial"/>
+          <w:sz w:val="24"/>
+          <w:szCs w:val="24"/>
+          <w:rtl/>
+        </w:rPr>
+        <w:t>:</w:t>
+      </w:r>
+      <w:r>
+        <w:rPr>
+          <w:rFonts w:asciiTheme="minorBidi" w:hAnsiTheme="minorBidi" w:hint="cs"/>
+          <w:sz w:val="24"/>
+          <w:szCs w:val="24"/>
+          <w:rtl/>
+        </w:rPr>
         <w:t xml:space="preserve"> </w:t>
       </w:r>
       <w:r>
         <w:rPr>
-          <w:rFonts w:asciiTheme="minorBidi" w:hAnsiTheme="minorBidi" w:cs="Arial"/>
-          <w:sz w:val="24"/>
-          <w:szCs w:val="24"/>
-          <w:rtl/>
-        </w:rPr>
-        <w:t>الأم</w:t>
-      </w:r>
-      <w:r>
-        <w:rPr>
-          <w:rFonts w:asciiTheme="minorBidi" w:hAnsiTheme="minorBidi" w:cs="Arial"/>
-          <w:sz w:val="24"/>
-          <w:szCs w:val="24"/>
-          <w:rtl/>
-        </w:rPr>
-        <w:t>:</w:t>
-      </w:r>
-      <w:r>
-        <w:rPr>
           <w:rFonts w:asciiTheme="minorBidi" w:hAnsiTheme="minorBidi"/>
           <w:sz w:val="24"/>
           <w:szCs w:val="24"/>
@@ -2410,7 +2519,7 @@
           <w:sz w:val="24"/>
           <w:szCs w:val="24"/>
         </w:rPr>
-        <w:t>vorn</w:t>
+        <w:t>nach</w:t>
       </w:r>
       <w:proofErr w:type="spellEnd"/>
       <w:r>
@@ -2428,54 +2537,18 @@
           <w:szCs w:val="24"/>
           <w:rtl/>
         </w:rPr>
-        <w:t xml:space="preserve">  </w:t>
-      </w:r>
-      <w:r>
-        <w:rPr>
-          <w:rFonts w:asciiTheme="minorBidi" w:hAnsiTheme="minorBidi"/>
-          <w:sz w:val="24"/>
-          <w:szCs w:val="24"/>
-        </w:rPr>
         <w:t xml:space="preserve">   </w:t>
       </w:r>
       <w:r>
         <w:rPr>
-          <w:rFonts w:asciiTheme="minorBidi" w:hAnsiTheme="minorBidi" w:hint="cs"/>
-          <w:sz w:val="24"/>
-          <w:szCs w:val="24"/>
-          <w:rtl/>
+          <w:rFonts w:asciiTheme="minorBidi" w:hAnsiTheme="minorBidi"/>
+          <w:sz w:val="24"/>
+          <w:szCs w:val="24"/>
         </w:rPr>
         <w:t xml:space="preserve">   </w:t>
       </w:r>
       <w:r>
         <w:rPr>
-          <w:rFonts w:asciiTheme="minorBidi" w:hAnsiTheme="minorBidi" w:cs="Arial"/>
-          <w:sz w:val="24"/>
-          <w:szCs w:val="24"/>
-          <w:rtl/>
-        </w:rPr>
-        <w:t>لقب</w:t>
-      </w:r>
-      <w:r>
-        <w:rPr>
-          <w:rFonts w:asciiTheme="minorBidi" w:hAnsiTheme="minorBidi" w:cs="Arial"/>
-          <w:sz w:val="24"/>
-          <w:szCs w:val="24"/>
-          <w:rtl/>
-        </w:rPr>
-        <w:t>ها</w:t>
-      </w:r>
-      <w:r>
-        <w:rPr>
-          <w:rFonts w:asciiTheme="minorBidi" w:hAnsiTheme="minorBidi" w:cs="Arial"/>
-          <w:sz w:val="24"/>
-          <w:szCs w:val="24"/>
-          <w:rtl/>
-        </w:rPr>
-        <w:t>:</w:t>
-      </w:r>
-      <w:r>
-        <w:rPr>
           <w:rFonts w:asciiTheme="minorBidi" w:hAnsiTheme="minorBidi" w:hint="cs"/>
           <w:sz w:val="24"/>
           <w:szCs w:val="24"/>
@@ -2485,6 +2558,24 @@
       </w:r>
       <w:r>
         <w:rPr>
+          <w:rFonts w:asciiTheme="minorBidi" w:hAnsiTheme="minorBidi" w:cs="Arial"/>
+          <w:sz w:val="24"/>
+          <w:szCs w:val="24"/>
+          <w:rtl/>
+        </w:rPr>
+        <w:t>جنسيتها</w:t>
+      </w:r>
+      <w:r>
+        <w:rPr>
+          <w:rFonts w:asciiTheme="minorBidi" w:hAnsiTheme="minorBidi" w:hint="cs"/>
+          <w:sz w:val="24"/>
+          <w:szCs w:val="24"/>
+          <w:rtl/>
+        </w:rPr>
+        <w:t xml:space="preserve">: </w:t>
+      </w:r>
+      <w:r>
+        <w:rPr>
           <w:rFonts w:asciiTheme="minorBidi" w:hAnsiTheme="minorBidi"/>
           <w:sz w:val="24"/>
           <w:szCs w:val="24"/>
@@ -2506,77 +2597,7 @@
           <w:sz w:val="24"/>
           <w:szCs w:val="24"/>
         </w:rPr>
-        <w:t>nach</w:t>
-      </w:r>
-      <w:proofErr w:type="spellEnd"/>
-      <w:r>
-        <w:rPr>
-          <w:rFonts w:asciiTheme="minorBidi" w:hAnsiTheme="minorBidi"/>
-          <w:sz w:val="24"/>
-          <w:szCs w:val="24"/>
-        </w:rPr>
-        <w:t>}}</w:t>
-      </w:r>
-      <w:r>
-        <w:rPr>
-          <w:rFonts w:asciiTheme="minorBidi" w:hAnsiTheme="minorBidi" w:hint="cs"/>
-          <w:sz w:val="24"/>
-          <w:szCs w:val="24"/>
-          <w:rtl/>
-        </w:rPr>
-        <w:t xml:space="preserve">   </w:t>
-      </w:r>
-      <w:r>
-        <w:rPr>
-          <w:rFonts w:asciiTheme="minorBidi" w:hAnsiTheme="minorBidi"/>
-          <w:sz w:val="24"/>
-          <w:szCs w:val="24"/>
-        </w:rPr>
-        <w:t xml:space="preserve">   </w:t>
-      </w:r>
-      <w:r>
-        <w:rPr>
-          <w:rFonts w:asciiTheme="minorBidi" w:hAnsiTheme="minorBidi" w:hint="cs"/>
-          <w:sz w:val="24"/>
-          <w:szCs w:val="24"/>
-          <w:rtl/>
-        </w:rPr>
-        <w:t xml:space="preserve"> </w:t>
-      </w:r>
-      <w:r>
-        <w:rPr>
-          <w:rFonts w:asciiTheme="minorBidi" w:hAnsiTheme="minorBidi" w:cs="Arial"/>
-          <w:sz w:val="24"/>
-          <w:szCs w:val="24"/>
-          <w:rtl/>
-        </w:rPr>
-        <w:t>جنسيتها</w:t>
-      </w:r>
-      <w:r>
-        <w:rPr>
-          <w:rFonts w:asciiTheme="minorBidi" w:hAnsiTheme="minorBidi" w:hint="cs"/>
-          <w:sz w:val="24"/>
-          <w:szCs w:val="24"/>
-          <w:rtl/>
-        </w:rPr>
-        <w:t xml:space="preserve">: </w:t>
-      </w:r>
-      <w:r>
-        <w:rPr>
-          <w:rFonts w:asciiTheme="minorBidi" w:hAnsiTheme="minorBidi"/>
-          <w:sz w:val="24"/>
-          <w:szCs w:val="24"/>
-        </w:rPr>
-        <w:t>{{</w:t>
-      </w:r>
-      <w:proofErr w:type="spellStart"/>
-      <w:r>
-        <w:rPr>
-          <w:rFonts w:asciiTheme="minorBidi" w:hAnsiTheme="minorBidi"/>
-          <w:sz w:val="24"/>
-          <w:szCs w:val="24"/>
-        </w:rPr>
-        <w:t>Mreligion</w:t>
+        <w:t>nation</w:t>
       </w:r>
       <w:proofErr w:type="spellEnd"/>
       <w:r>
@@ -2836,14 +2857,25 @@
           <w:szCs w:val="24"/>
         </w:rPr>
       </w:pPr>
-      <w:r>
-        <w:rPr>
-          <w:rFonts w:asciiTheme="minorBidi" w:hAnsiTheme="minorBidi" w:cs="Arial"/>
-          <w:sz w:val="24"/>
-          <w:szCs w:val="24"/>
-          <w:rtl/>
-        </w:rPr>
-        <w:t>أسم الموظف الذي قام بالقيد:</w:t>
+      <w:bookmarkStart w:id="1" w:name="_GoBack"/>
+      <w:r>
+        <w:rPr>
+          <w:rFonts w:asciiTheme="minorBidi" w:hAnsiTheme="minorBidi" w:cs="Arial"/>
+          <w:sz w:val="24"/>
+          <w:szCs w:val="24"/>
+          <w:rtl/>
+        </w:rPr>
+        <w:t>أسم الموظف الذي قام بالقيد</w:t>
+      </w:r>
+      <w:bookmarkEnd w:id="1"/>
+      <w:r>
+        <w:rPr>
+          <w:rFonts w:asciiTheme="minorBidi" w:hAnsiTheme="minorBidi" w:cs="Arial"/>
+          <w:sz w:val="24"/>
+          <w:szCs w:val="24"/>
+          <w:rtl/>
+        </w:rPr>
+        <w:t>:</w:t>
       </w:r>
       <w:r>
         <w:rPr>
@@ -3851,6 +3883,7 @@
   <w:style w:type="character" w:default="1" w:styleId="Absatz-Standardschriftart">
     <w:name w:val="Default Paragraph Font"/>
     <w:uiPriority w:val="1"/>
+    <w:semiHidden/>
     <w:unhideWhenUsed/>
   </w:style>
   <w:style w:type="table" w:default="1" w:styleId="NormaleTabelle">

</xml_diff>